<commit_message>
Updated CO estimator alternative
</commit_message>
<xml_diff>
--- a/Predicting CO from ABP Part 1.docx
+++ b/Predicting CO from ABP Part 1.docx
@@ -1683,8 +1683,6 @@
       <w:r>
         <w:t xml:space="preserve">A copy of this folder has also been uploaded to the class repository on GitHub.  </w:t>
       </w:r>
-      <w:bookmarkStart w:id="0" w:name="_GoBack"/>
-      <w:bookmarkEnd w:id="0"/>
       <w:r>
         <w:t xml:space="preserve">For this project we will be working with </w:t>
       </w:r>
@@ -1827,6 +1825,33 @@
       <w:r>
         <w:t xml:space="preserve">.  </w:t>
       </w:r>
+      <w:r>
+        <w:t>An alternative modified function estimateCO_v3</w:t>
+      </w:r>
+      <w:r>
+        <w:t>.m</w:t>
+      </w:r>
+      <w:r>
+        <w:t xml:space="preserve"> has also been provided, which takes </w:t>
+      </w:r>
+      <w:proofErr w:type="spellStart"/>
+      <w:r>
+        <w:t>t_on</w:t>
+      </w:r>
+      <w:proofErr w:type="spellEnd"/>
+      <w:r>
+        <w:t xml:space="preserve">, feat, and </w:t>
+      </w:r>
+      <w:proofErr w:type="spellStart"/>
+      <w:r>
+        <w:t>beatq</w:t>
+      </w:r>
+      <w:proofErr w:type="spellEnd"/>
+      <w:r>
+        <w:t xml:space="preserve"> as function arguments rather than loading these from a file.  You may use either of these in place of the original.  </w:t>
+      </w:r>
+      <w:bookmarkStart w:id="0" w:name="_GoBack"/>
+      <w:bookmarkEnd w:id="0"/>
       <w:r>
         <w:t xml:space="preserve">Please note that estimator #s 8, 9, and 11 cannot be used </w:t>
       </w:r>

</xml_diff>